<commit_message>
Atualização no documento de requisitos
</commit_message>
<xml_diff>
--- a/docs/DOCUMENTO_DE_REQUISITOS.docx
+++ b/docs/DOCUMENTO_DE_REQUISITOS.docx
@@ -5652,15 +5652,16 @@
               </w:tabs>
               <w:jc w:val="center"/>
               <w:rPr>
-                <w:vertAlign w:val="baseline"/>
-              </w:rPr>
-            </w:pPr>
-            <w:r>
-              <w:rPr>
                 <w:rFonts w:ascii="Arial" w:cs="Arial" w:eastAsia="Arial" w:hAnsi="Arial"/>
                 <w:b w:val="1"/>
                 <w:color w:val="000000"/>
                 <w:vertAlign w:val="baseline"/>
+              </w:rPr>
+            </w:pPr>
+            <w:r>
+              <w:rPr>
+                <w:rFonts w:ascii="Arial" w:cs="Arial" w:eastAsia="Arial" w:hAnsi="Arial"/>
+                <w:b w:val="1"/>
                 <w:rtl w:val="0"/>
               </w:rPr>
               <w:t xml:space="preserve">A1</w:t>
@@ -5689,21 +5690,14 @@
               </w:tabs>
               <w:rPr>
                 <w:rFonts w:ascii="Arial" w:cs="Arial" w:eastAsia="Arial" w:hAnsi="Arial"/>
-                <w:color w:val="000000"/>
-                <w:vertAlign w:val="baseline"/>
-              </w:rPr>
-            </w:pPr>
-            <w:r>
-              <w:rPr>
-                <w:rFonts w:ascii="Arial" w:cs="Arial" w:eastAsia="Arial" w:hAnsi="Arial"/>
-                <w:rtl w:val="0"/>
-              </w:rPr>
-              <w:t xml:space="preserve">Doador</w:t>
-            </w:r>
-            <w:r>
-              <w:rPr>
-                <w:rtl w:val="0"/>
-              </w:rPr>
+              </w:rPr>
+            </w:pPr>
+            <w:r>
+              <w:rPr>
+                <w:rFonts w:ascii="Arial" w:cs="Arial" w:eastAsia="Arial" w:hAnsi="Arial"/>
+                <w:rtl w:val="0"/>
+              </w:rPr>
+              <w:t xml:space="preserve">Visitante</w:t>
             </w:r>
           </w:p>
         </w:tc>
@@ -5725,21 +5719,14 @@
               </w:tabs>
               <w:rPr>
                 <w:rFonts w:ascii="Arial" w:cs="Arial" w:eastAsia="Arial" w:hAnsi="Arial"/>
-                <w:color w:val="000000"/>
-                <w:vertAlign w:val="baseline"/>
-              </w:rPr>
-            </w:pPr>
-            <w:r>
-              <w:rPr>
-                <w:rFonts w:ascii="Arial" w:cs="Arial" w:eastAsia="Arial" w:hAnsi="Arial"/>
-                <w:rtl w:val="0"/>
-              </w:rPr>
-              <w:t xml:space="preserve">Capaz de gerenciar seu perfil e de realizar doações para instituições.</w:t>
-            </w:r>
-            <w:r>
-              <w:rPr>
-                <w:rtl w:val="0"/>
-              </w:rPr>
+              </w:rPr>
+            </w:pPr>
+            <w:r>
+              <w:rPr>
+                <w:rFonts w:ascii="Arial" w:cs="Arial" w:eastAsia="Arial" w:hAnsi="Arial"/>
+                <w:rtl w:val="0"/>
+              </w:rPr>
+              <w:t xml:space="preserve">Capaz de ver as informações iniciais do serviço e se cadastrar como um doador ou instituição</w:t>
             </w:r>
           </w:p>
         </w:tc>
@@ -5762,19 +5749,26 @@
               </w:tabs>
               <w:jc w:val="center"/>
               <w:rPr>
+                <w:vertAlign w:val="baseline"/>
+              </w:rPr>
+            </w:pPr>
+            <w:r>
+              <w:rPr>
                 <w:rFonts w:ascii="Arial" w:cs="Arial" w:eastAsia="Arial" w:hAnsi="Arial"/>
                 <w:b w:val="1"/>
                 <w:color w:val="000000"/>
                 <w:vertAlign w:val="baseline"/>
-              </w:rPr>
-            </w:pPr>
+                <w:rtl w:val="0"/>
+              </w:rPr>
+              <w:t xml:space="preserve">A</w:t>
+            </w:r>
             <w:r>
               <w:rPr>
                 <w:rFonts w:ascii="Arial" w:cs="Arial" w:eastAsia="Arial" w:hAnsi="Arial"/>
                 <w:b w:val="1"/>
                 <w:rtl w:val="0"/>
               </w:rPr>
-              <w:t xml:space="preserve">A2</w:t>
+              <w:t xml:space="preserve">2</w:t>
             </w:r>
             <w:r>
               <w:rPr>
@@ -5800,14 +5794,21 @@
               </w:tabs>
               <w:rPr>
                 <w:rFonts w:ascii="Arial" w:cs="Arial" w:eastAsia="Arial" w:hAnsi="Arial"/>
-              </w:rPr>
-            </w:pPr>
-            <w:r>
-              <w:rPr>
-                <w:rFonts w:ascii="Arial" w:cs="Arial" w:eastAsia="Arial" w:hAnsi="Arial"/>
-                <w:rtl w:val="0"/>
-              </w:rPr>
-              <w:t xml:space="preserve">Instituição</w:t>
+                <w:color w:val="000000"/>
+                <w:vertAlign w:val="baseline"/>
+              </w:rPr>
+            </w:pPr>
+            <w:r>
+              <w:rPr>
+                <w:rFonts w:ascii="Arial" w:cs="Arial" w:eastAsia="Arial" w:hAnsi="Arial"/>
+                <w:rtl w:val="0"/>
+              </w:rPr>
+              <w:t xml:space="preserve">Doador</w:t>
+            </w:r>
+            <w:r>
+              <w:rPr>
+                <w:rtl w:val="0"/>
+              </w:rPr>
             </w:r>
           </w:p>
         </w:tc>
@@ -5829,6 +5830,110 @@
               </w:tabs>
               <w:rPr>
                 <w:rFonts w:ascii="Arial" w:cs="Arial" w:eastAsia="Arial" w:hAnsi="Arial"/>
+                <w:color w:val="000000"/>
+                <w:vertAlign w:val="baseline"/>
+              </w:rPr>
+            </w:pPr>
+            <w:r>
+              <w:rPr>
+                <w:rFonts w:ascii="Arial" w:cs="Arial" w:eastAsia="Arial" w:hAnsi="Arial"/>
+                <w:rtl w:val="0"/>
+              </w:rPr>
+              <w:t xml:space="preserve">Capaz de gerenciar seu perfil e de realizar doações para instituições.</w:t>
+            </w:r>
+            <w:r>
+              <w:rPr>
+                <w:rtl w:val="0"/>
+              </w:rPr>
+            </w:r>
+          </w:p>
+        </w:tc>
+      </w:tr>
+      <w:tr>
+        <w:tc>
+          <w:tcPr>
+            <w:tcBorders>
+              <w:top w:color="000000" w:space="0" w:sz="4" w:val="single"/>
+              <w:left w:color="000000" w:space="0" w:sz="4" w:val="single"/>
+              <w:bottom w:color="000000" w:space="0" w:sz="4" w:val="single"/>
+            </w:tcBorders>
+            <w:shd w:fill="auto" w:val="clear"/>
+            <w:vAlign w:val="center"/>
+          </w:tcPr>
+          <w:p>
+            <w:pPr>
+              <w:tabs>
+                <w:tab w:val="left" w:pos="6915"/>
+              </w:tabs>
+              <w:jc w:val="center"/>
+              <w:rPr>
+                <w:rFonts w:ascii="Arial" w:cs="Arial" w:eastAsia="Arial" w:hAnsi="Arial"/>
+                <w:b w:val="1"/>
+                <w:color w:val="000000"/>
+                <w:vertAlign w:val="baseline"/>
+              </w:rPr>
+            </w:pPr>
+            <w:r>
+              <w:rPr>
+                <w:rFonts w:ascii="Arial" w:cs="Arial" w:eastAsia="Arial" w:hAnsi="Arial"/>
+                <w:b w:val="1"/>
+                <w:rtl w:val="0"/>
+              </w:rPr>
+              <w:t xml:space="preserve">A3</w:t>
+            </w:r>
+            <w:r>
+              <w:rPr>
+                <w:rtl w:val="0"/>
+              </w:rPr>
+            </w:r>
+          </w:p>
+        </w:tc>
+        <w:tc>
+          <w:tcPr>
+            <w:tcBorders>
+              <w:top w:color="000000" w:space="0" w:sz="4" w:val="single"/>
+              <w:left w:color="000000" w:space="0" w:sz="4" w:val="single"/>
+              <w:bottom w:color="000000" w:space="0" w:sz="4" w:val="single"/>
+            </w:tcBorders>
+            <w:shd w:fill="auto" w:val="clear"/>
+            <w:vAlign w:val="center"/>
+          </w:tcPr>
+          <w:p>
+            <w:pPr>
+              <w:tabs>
+                <w:tab w:val="left" w:pos="6915"/>
+              </w:tabs>
+              <w:rPr>
+                <w:rFonts w:ascii="Arial" w:cs="Arial" w:eastAsia="Arial" w:hAnsi="Arial"/>
+              </w:rPr>
+            </w:pPr>
+            <w:r>
+              <w:rPr>
+                <w:rFonts w:ascii="Arial" w:cs="Arial" w:eastAsia="Arial" w:hAnsi="Arial"/>
+                <w:rtl w:val="0"/>
+              </w:rPr>
+              <w:t xml:space="preserve">Instituição</w:t>
+            </w:r>
+          </w:p>
+        </w:tc>
+        <w:tc>
+          <w:tcPr>
+            <w:tcBorders>
+              <w:top w:color="000000" w:space="0" w:sz="4" w:val="single"/>
+              <w:left w:color="000000" w:space="0" w:sz="4" w:val="single"/>
+              <w:bottom w:color="000000" w:space="0" w:sz="4" w:val="single"/>
+              <w:right w:color="000000" w:space="0" w:sz="4" w:val="single"/>
+            </w:tcBorders>
+            <w:shd w:fill="auto" w:val="clear"/>
+            <w:vAlign w:val="center"/>
+          </w:tcPr>
+          <w:p>
+            <w:pPr>
+              <w:tabs>
+                <w:tab w:val="left" w:pos="6915"/>
+              </w:tabs>
+              <w:rPr>
+                <w:rFonts w:ascii="Arial" w:cs="Arial" w:eastAsia="Arial" w:hAnsi="Arial"/>
               </w:rPr>
             </w:pPr>
             <w:r>
@@ -5837,6 +5942,96 @@
                 <w:rtl w:val="0"/>
               </w:rPr>
               <w:t xml:space="preserve">Capaz de solicitar itens para doação, gerenciar doações recebidas e gerenciar seu perfil.</w:t>
+            </w:r>
+          </w:p>
+        </w:tc>
+      </w:tr>
+      <w:tr>
+        <w:tc>
+          <w:tcPr>
+            <w:tcBorders>
+              <w:top w:color="000000" w:space="0" w:sz="4" w:val="single"/>
+              <w:left w:color="000000" w:space="0" w:sz="4" w:val="single"/>
+              <w:bottom w:color="000000" w:space="0" w:sz="4" w:val="single"/>
+            </w:tcBorders>
+            <w:shd w:fill="auto" w:val="clear"/>
+            <w:vAlign w:val="center"/>
+          </w:tcPr>
+          <w:p>
+            <w:pPr>
+              <w:tabs>
+                <w:tab w:val="left" w:pos="6915"/>
+              </w:tabs>
+              <w:jc w:val="center"/>
+              <w:rPr>
+                <w:rFonts w:ascii="Arial" w:cs="Arial" w:eastAsia="Arial" w:hAnsi="Arial"/>
+                <w:b w:val="1"/>
+              </w:rPr>
+            </w:pPr>
+            <w:r>
+              <w:rPr>
+                <w:rFonts w:ascii="Arial" w:cs="Arial" w:eastAsia="Arial" w:hAnsi="Arial"/>
+                <w:b w:val="1"/>
+                <w:rtl w:val="0"/>
+              </w:rPr>
+              <w:t xml:space="preserve">A4</w:t>
+            </w:r>
+          </w:p>
+        </w:tc>
+        <w:tc>
+          <w:tcPr>
+            <w:tcBorders>
+              <w:top w:color="000000" w:space="0" w:sz="4" w:val="single"/>
+              <w:left w:color="000000" w:space="0" w:sz="4" w:val="single"/>
+              <w:bottom w:color="000000" w:space="0" w:sz="4" w:val="single"/>
+            </w:tcBorders>
+            <w:shd w:fill="auto" w:val="clear"/>
+            <w:vAlign w:val="center"/>
+          </w:tcPr>
+          <w:p>
+            <w:pPr>
+              <w:tabs>
+                <w:tab w:val="left" w:pos="6915"/>
+              </w:tabs>
+              <w:rPr>
+                <w:rFonts w:ascii="Arial" w:cs="Arial" w:eastAsia="Arial" w:hAnsi="Arial"/>
+              </w:rPr>
+            </w:pPr>
+            <w:r>
+              <w:rPr>
+                <w:rFonts w:ascii="Arial" w:cs="Arial" w:eastAsia="Arial" w:hAnsi="Arial"/>
+                <w:rtl w:val="0"/>
+              </w:rPr>
+              <w:t xml:space="preserve">Administrador</w:t>
+            </w:r>
+          </w:p>
+        </w:tc>
+        <w:tc>
+          <w:tcPr>
+            <w:tcBorders>
+              <w:top w:color="000000" w:space="0" w:sz="4" w:val="single"/>
+              <w:left w:color="000000" w:space="0" w:sz="4" w:val="single"/>
+              <w:bottom w:color="000000" w:space="0" w:sz="4" w:val="single"/>
+              <w:right w:color="000000" w:space="0" w:sz="4" w:val="single"/>
+            </w:tcBorders>
+            <w:shd w:fill="auto" w:val="clear"/>
+            <w:vAlign w:val="center"/>
+          </w:tcPr>
+          <w:p>
+            <w:pPr>
+              <w:tabs>
+                <w:tab w:val="left" w:pos="6915"/>
+              </w:tabs>
+              <w:rPr>
+                <w:rFonts w:ascii="Arial" w:cs="Arial" w:eastAsia="Arial" w:hAnsi="Arial"/>
+              </w:rPr>
+            </w:pPr>
+            <w:r>
+              <w:rPr>
+                <w:rFonts w:ascii="Arial" w:cs="Arial" w:eastAsia="Arial" w:hAnsi="Arial"/>
+                <w:rtl w:val="0"/>
+              </w:rPr>
+              <w:t xml:space="preserve">Capaz de gerenciar as instituições e os doadores.</w:t>
             </w:r>
           </w:p>
         </w:tc>

</xml_diff>